<commit_message>
Work in progress on geocoding functionality
</commit_message>
<xml_diff>
--- a/status-report_SportEvents_2.docx
+++ b/status-report_SportEvents_2.docx
@@ -211,31 +211,7 @@
         <w:rPr>
           <w:lang w:val="en-US"/>
         </w:rPr>
-        <w:t>I c</w:t>
-      </w:r>
-      <w:r>
-        <w:rPr>
-          <w:lang w:val="en-US"/>
-        </w:rPr>
-        <w:t>reated a functionality where a</w:t>
-      </w:r>
-      <w:r>
-        <w:rPr>
-          <w:lang w:val="en-US"/>
-        </w:rPr>
-        <w:t>n</w:t>
-      </w:r>
-      <w:r>
-        <w:rPr>
-          <w:lang w:val="en-US"/>
-        </w:rPr>
-        <w:t xml:space="preserve"> user can upload a CSV file and then the syste</w:t>
-      </w:r>
-      <w:r>
-        <w:rPr>
-          <w:lang w:val="en-US"/>
-        </w:rPr>
-        <w:t>m (temorarly!) prints the rows of the csv out in console. I have some difficulties with getting the values from individual cells. But Im pretty sure I can work it out.</w:t>
+        <w:t>I am working on the functionality to view the locations on the map. As you can see in the first screenshot, the opencage api responds with all the info, still unstructured. The points on the map are still the ones from the template.</w:t>
       </w:r>
     </w:p>
     <w:p>
@@ -247,11 +223,191 @@
       <w:r>
         <w:rPr>
           <w:noProof/>
+          <w:lang w:val="en-US"/>
         </w:rPr>
         <w:drawing>
-          <wp:inline distT="0" distB="0" distL="0" distR="0" wp14:anchorId="73F3A2C0" wp14:editId="5650E6C3">
-            <wp:extent cx="5760720" cy="2347595"/>
+          <wp:inline distT="0" distB="0" distL="0" distR="0" wp14:anchorId="6CB18937" wp14:editId="55DEDF01">
+            <wp:extent cx="5756910" cy="2655570"/>
             <wp:effectExtent l="0" t="0" r="0" b="0"/>
+            <wp:docPr id="3" name="Afbeelding 3"/>
+            <wp:cNvGraphicFramePr>
+              <a:graphicFrameLocks xmlns:a="http://schemas.openxmlformats.org/drawingml/2006/main" noChangeAspect="1"/>
+            </wp:cNvGraphicFramePr>
+            <a:graphic xmlns:a="http://schemas.openxmlformats.org/drawingml/2006/main">
+              <a:graphicData uri="http://schemas.openxmlformats.org/drawingml/2006/picture">
+                <pic:pic xmlns:pic="http://schemas.openxmlformats.org/drawingml/2006/picture">
+                  <pic:nvPicPr>
+                    <pic:cNvPr id="0" name="Picture 2"/>
+                    <pic:cNvPicPr>
+                      <a:picLocks noChangeAspect="1" noChangeArrowheads="1"/>
+                    </pic:cNvPicPr>
+                  </pic:nvPicPr>
+                  <pic:blipFill>
+                    <a:blip r:embed="rId4" cstate="print">
+                      <a:extLst>
+                        <a:ext uri="{28A0092B-C50C-407E-A947-70E740481C1C}">
+                          <a14:useLocalDpi xmlns:a14="http://schemas.microsoft.com/office/drawing/2010/main" val="0"/>
+                        </a:ext>
+                      </a:extLst>
+                    </a:blip>
+                    <a:srcRect/>
+                    <a:stretch>
+                      <a:fillRect/>
+                    </a:stretch>
+                  </pic:blipFill>
+                  <pic:spPr bwMode="auto">
+                    <a:xfrm>
+                      <a:off x="0" y="0"/>
+                      <a:ext cx="5756910" cy="2655570"/>
+                    </a:xfrm>
+                    <a:prstGeom prst="rect">
+                      <a:avLst/>
+                    </a:prstGeom>
+                    <a:noFill/>
+                    <a:ln>
+                      <a:noFill/>
+                    </a:ln>
+                  </pic:spPr>
+                </pic:pic>
+              </a:graphicData>
+            </a:graphic>
+          </wp:inline>
+        </w:drawing>
+      </w:r>
+    </w:p>
+    <w:p>
+      <w:pPr>
+        <w:rPr>
+          <w:lang w:val="en-US"/>
+        </w:rPr>
+      </w:pPr>
+      <w:r>
+        <w:rPr>
+          <w:lang w:val="en-US"/>
+        </w:rPr>
+        <w:t>In the second screenshot you can see that I extracted the long and latitude from the response and I ‘pushed’ them into a list using the ‘objectarray.push(object)’ function. The objects contain at the moment only the long and latitude.</w:t>
+      </w:r>
+    </w:p>
+    <w:p>
+      <w:pPr>
+        <w:rPr>
+          <w:lang w:val="en-US"/>
+        </w:rPr>
+      </w:pPr>
+      <w:r>
+        <w:rPr>
+          <w:noProof/>
+          <w:lang w:val="en-US"/>
+        </w:rPr>
+        <w:drawing>
+          <wp:inline distT="0" distB="0" distL="0" distR="0" wp14:anchorId="6B6A9643" wp14:editId="50C84E8A">
+            <wp:extent cx="5749925" cy="2780030"/>
+            <wp:effectExtent l="0" t="0" r="3175" b="1270"/>
+            <wp:docPr id="2" name="Afbeelding 2"/>
+            <wp:cNvGraphicFramePr>
+              <a:graphicFrameLocks xmlns:a="http://schemas.openxmlformats.org/drawingml/2006/main" noChangeAspect="1"/>
+            </wp:cNvGraphicFramePr>
+            <a:graphic xmlns:a="http://schemas.openxmlformats.org/drawingml/2006/main">
+              <a:graphicData uri="http://schemas.openxmlformats.org/drawingml/2006/picture">
+                <pic:pic xmlns:pic="http://schemas.openxmlformats.org/drawingml/2006/picture">
+                  <pic:nvPicPr>
+                    <pic:cNvPr id="0" name="Picture 1"/>
+                    <pic:cNvPicPr>
+                      <a:picLocks noChangeAspect="1" noChangeArrowheads="1"/>
+                    </pic:cNvPicPr>
+                  </pic:nvPicPr>
+                  <pic:blipFill>
+                    <a:blip r:embed="rId5" cstate="print">
+                      <a:extLst>
+                        <a:ext uri="{28A0092B-C50C-407E-A947-70E740481C1C}">
+                          <a14:useLocalDpi xmlns:a14="http://schemas.microsoft.com/office/drawing/2010/main" val="0"/>
+                        </a:ext>
+                      </a:extLst>
+                    </a:blip>
+                    <a:srcRect/>
+                    <a:stretch>
+                      <a:fillRect/>
+                    </a:stretch>
+                  </pic:blipFill>
+                  <pic:spPr bwMode="auto">
+                    <a:xfrm>
+                      <a:off x="0" y="0"/>
+                      <a:ext cx="5749925" cy="2780030"/>
+                    </a:xfrm>
+                    <a:prstGeom prst="rect">
+                      <a:avLst/>
+                    </a:prstGeom>
+                    <a:noFill/>
+                    <a:ln>
+                      <a:noFill/>
+                    </a:ln>
+                  </pic:spPr>
+                </pic:pic>
+              </a:graphicData>
+            </a:graphic>
+          </wp:inline>
+        </w:drawing>
+      </w:r>
+    </w:p>
+    <w:p>
+      <w:pPr>
+        <w:rPr>
+          <w:lang w:val="en-US"/>
+        </w:rPr>
+      </w:pPr>
+      <w:r>
+        <w:rPr>
+          <w:lang w:val="en-US"/>
+        </w:rPr>
+        <w:lastRenderedPageBreak/>
+        <w:t>Even for the very unsorted data example : ‘</w:t>
+      </w:r>
+      <w:r>
+        <w:rPr>
+          <w:lang w:val="en-US"/>
+        </w:rPr>
+        <w:t>Maintal +++ wegen Corona-Krise ABGESAGT +++</w:t>
+      </w:r>
+      <w:r>
+        <w:rPr>
+          <w:lang w:val="en-US"/>
+        </w:rPr>
+        <w:t xml:space="preserve">’ </w:t>
+      </w:r>
+      <w:r>
+        <w:rPr>
+          <w:lang w:val="en-US"/>
+        </w:rPr>
+        <w:t>(4</w:t>
+      </w:r>
+      <w:r>
+        <w:rPr>
+          <w:vertAlign w:val="superscript"/>
+          <w:lang w:val="en-US"/>
+        </w:rPr>
+        <w:t>th</w:t>
+      </w:r>
+      <w:r>
+        <w:rPr>
+          <w:lang w:val="en-US"/>
+        </w:rPr>
+        <w:t xml:space="preserve"> event in the list) it still can return a somewhat close location.</w:t>
+      </w:r>
+    </w:p>
+    <w:p>
+      <w:pPr>
+        <w:rPr>
+          <w:lang w:val="en-US"/>
+        </w:rPr>
+      </w:pPr>
+      <w:r>
+        <w:rPr>
+          <w:noProof/>
+        </w:rPr>
+        <w:drawing>
+          <wp:inline distT="0" distB="0" distL="0" distR="0" wp14:anchorId="220237E5" wp14:editId="65518778">
+            <wp:extent cx="5760720" cy="1593850"/>
+            <wp:effectExtent l="0" t="0" r="0" b="6350"/>
             <wp:docPr id="1" name="Afbeelding 1"/>
             <wp:cNvGraphicFramePr>
               <a:graphicFrameLocks xmlns:a="http://schemas.openxmlformats.org/drawingml/2006/main" noChangeAspect="1"/>
@@ -264,7 +420,7 @@
                     <pic:cNvPicPr/>
                   </pic:nvPicPr>
                   <pic:blipFill>
-                    <a:blip r:embed="rId4"/>
+                    <a:blip r:embed="rId6"/>
                     <a:stretch>
                       <a:fillRect/>
                     </a:stretch>
@@ -272,7 +428,7 @@
                   <pic:spPr>
                     <a:xfrm>
                       <a:off x="0" y="0"/>
-                      <a:ext cx="5760720" cy="2347595"/>
+                      <a:ext cx="5760720" cy="1593850"/>
                     </a:xfrm>
                     <a:prstGeom prst="rect">
                       <a:avLst/>
@@ -298,13 +454,12 @@
           <w:lang w:val="en-US"/>
         </w:rPr>
       </w:pPr>
-    </w:p>
-    <w:p>
-      <w:pPr>
-        <w:rPr>
-          <w:lang w:val="en-US"/>
-        </w:rPr>
-      </w:pPr>
+      <w:r>
+        <w:rPr>
+          <w:lang w:val="en-US"/>
+        </w:rPr>
+        <w:t>I still have not found out why the red arrows don’t show up on the map. As you can see in the second picture, the array with 3 items is from the example you gave me and the array with 17 items is from the csv file. The structure is exactly the same. I will keep looking for a solution.</w:t>
+      </w:r>
     </w:p>
     <w:p>
       <w:pPr>
@@ -332,7 +487,7 @@
     <w:p/>
     <w:p>
       <w:r>
-        <w:t>Getting to this point was not so difficult, there is a lot of online documentation about it. It’s a little bit more difficult to get the individual values but I will try to work it out this weekend.</w:t>
+        <w:t>It was more difficult then I thought to get the red arrows from the csv file on the map. It will take more time to complete that step then I first thought. Also the geocoding is smarter then i thought. But I will still clean up the file like you said in your email from 1/10/2020.</w:t>
       </w:r>
     </w:p>
     <w:p/>
@@ -357,13 +512,12 @@
         <w:t>:</w:t>
       </w:r>
     </w:p>
-    <w:p>
-      <w:r>
-        <w:t>Exctract the location data from the uploaded csv file and then enter this data in the geocoding api. Then, I get long and latitude back and with that i can show the location on the map.</w:t>
-      </w:r>
-    </w:p>
     <w:p/>
-    <w:p/>
+    <w:p>
+      <w:r>
+        <w:t>Fix the red arrows on the map, also make them display more information on the cards like you said in the mail from 1/10/2020.</w:t>
+      </w:r>
+    </w:p>
     <w:p/>
     <w:p/>
     <w:p/>

</xml_diff>